<commit_message>
feat(lab11): lab was added
</commit_message>
<xml_diff>
--- a/labs/lab11/report/report.docx
+++ b/labs/lab11/report/report.docx
@@ -223,24 +223,12 @@
         <w:pStyle w:val="FirstParagraph"/>
       </w:pPr>
       <w:r>
-        <w:t xml:space="preserve">CPN Tools — специальное программное средство, предназначенное для моделирования иерархических временных раскрашенных сетей Петри. Такие сети</w:t>
+        <w:t xml:space="preserve">CPN Tools — специальное программное средство, предназначенное для моделирования иерархических временных раскрашенных сетей Петри. Такие сети эквивалентны машине Тьюринга и составляют универсальную алгоритмическую систему, позволяющую описать произвольный объект</w:t>
       </w:r>
       <w:r>
         <w:t xml:space="preserve"> </w:t>
       </w:r>
       <w:r>
-        <w:t xml:space="preserve">эквивалентны машине Тьюринга и составляют универсальную алгоритмическую</w:t>
-      </w:r>
-      <w:r>
-        <w:t xml:space="preserve"> </w:t>
-      </w:r>
-      <w:r>
-        <w:t xml:space="preserve">систему, позволяющую описать произвольный объект</w:t>
-      </w:r>
-      <w:r>
-        <w:t xml:space="preserve"> </w:t>
-      </w:r>
-      <w:r>
         <w:t xml:space="preserve">[1]</w:t>
       </w:r>
       <w:r>
@@ -252,19 +240,7 @@
         <w:pStyle w:val="BodyText"/>
       </w:pPr>
       <w:r>
-        <w:t xml:space="preserve">CPN Tools позволяет визуализировать модель с помощью графа сети Петри и при-</w:t>
-      </w:r>
-      <w:r>
-        <w:t xml:space="preserve"> </w:t>
-      </w:r>
-      <w:r>
-        <w:t xml:space="preserve">менить язык программирования CPN ML (Colored Petri Net Markup Language) для</w:t>
-      </w:r>
-      <w:r>
-        <w:t xml:space="preserve"> </w:t>
-      </w:r>
-      <w:r>
-        <w:t xml:space="preserve">формализованного описания модели.</w:t>
+        <w:t xml:space="preserve">CPN Tools позволяет визуализировать модель с помощью графа сети Петри и применить язык программирования CPN ML (Colored Petri Net Markup Language) для формализованного описания модели.</w:t>
       </w:r>
     </w:p>
     <w:p>
@@ -316,19 +292,7 @@
         </w:numPr>
       </w:pPr>
       <w:r>
-        <w:t xml:space="preserve">спецификация и верификация протоколов, оценка пропускной способности сетей</w:t>
-      </w:r>
-      <w:r>
-        <w:t xml:space="preserve"> </w:t>
-      </w:r>
-      <w:r>
-        <w:t xml:space="preserve">и качества обслуживания, проектирование телекоммуникационных устройств</w:t>
-      </w:r>
-      <w:r>
-        <w:t xml:space="preserve"> </w:t>
-      </w:r>
-      <w:r>
-        <w:t xml:space="preserve">и сетей.</w:t>
+        <w:t xml:space="preserve">спецификация и верификация протоколов, оценка пропускной способности сетей и качества обслуживания, проектирование телекоммуникационных устройств и сетей.</w:t>
       </w:r>
     </w:p>
     <w:bookmarkEnd w:id="22"/>
@@ -624,93 +588,153 @@
       <w:r>
         <w:t xml:space="preserve">Определим множества цветов системы (colorset):</w:t>
       </w:r>
-      <w:r>
-        <w:t xml:space="preserve"> </w:t>
-      </w:r>
-      <w:r>
-        <w:t xml:space="preserve">- фишки типа UNIT определяют моменты времени;</w:t>
-      </w:r>
-      <w:r>
-        <w:t xml:space="preserve"> </w:t>
-      </w:r>
-      <w:r>
-        <w:t xml:space="preserve">- фишки типа INT определяют моменты поступления заявок в систему.</w:t>
-      </w:r>
-      <w:r>
-        <w:t xml:space="preserve"> </w:t>
-      </w:r>
-      <w:r>
-        <w:t xml:space="preserve">- фишки типа JobType определяют 2 типа заявок — A и B;</w:t>
-      </w:r>
-      <w:r>
-        <w:t xml:space="preserve"> </w:t>
-      </w:r>
-      <w:r>
-        <w:t xml:space="preserve">- кортеж Job имеет 2 поля: jobType определяет тип работы, соответственно имеет тип JobType, поле AT имеет тип INT и используется для хранения времени нахождения заявки в системе;</w:t>
-      </w:r>
-      <w:r>
-        <w:t xml:space="preserve"> </w:t>
-      </w:r>
-      <w:r>
-        <w:t xml:space="preserve">- фишки Jobs — список заявок;</w:t>
-      </w:r>
-      <w:r>
-        <w:t xml:space="preserve"> </w:t>
-      </w:r>
-      <w:r>
-        <w:t xml:space="preserve">- фишки типа ServerxJob — определяют состояние сервера, занятого обработкой заявок.</w:t>
-      </w:r>
-    </w:p>
-    <w:p>
-      <w:pPr>
-        <w:pStyle w:val="BodyText"/>
+    </w:p>
+    <w:p>
+      <w:pPr>
+        <w:numPr>
+          <w:ilvl w:val="0"/>
+          <w:numId w:val="1003"/>
+        </w:numPr>
+      </w:pPr>
+      <w:r>
+        <w:t xml:space="preserve">фишки типа UNIT определяют моменты времени;</w:t>
+      </w:r>
+    </w:p>
+    <w:p>
+      <w:pPr>
+        <w:numPr>
+          <w:ilvl w:val="0"/>
+          <w:numId w:val="1003"/>
+        </w:numPr>
+      </w:pPr>
+      <w:r>
+        <w:t xml:space="preserve">фишки типа INT определяют моменты поступления заявок в систему.</w:t>
+      </w:r>
+    </w:p>
+    <w:p>
+      <w:pPr>
+        <w:numPr>
+          <w:ilvl w:val="0"/>
+          <w:numId w:val="1003"/>
+        </w:numPr>
+      </w:pPr>
+      <w:r>
+        <w:t xml:space="preserve">фишки типа JobType определяют 2 типа заявок — A и B;</w:t>
+      </w:r>
+    </w:p>
+    <w:p>
+      <w:pPr>
+        <w:numPr>
+          <w:ilvl w:val="0"/>
+          <w:numId w:val="1003"/>
+        </w:numPr>
+      </w:pPr>
+      <w:r>
+        <w:t xml:space="preserve">кортеж Job имеет 2 поля: jobType определяет тип работы, соответственно имеет тип JobType, поле AT имеет тип INT и используется для хранения времени нахождения заявки в системе;</w:t>
+      </w:r>
+    </w:p>
+    <w:p>
+      <w:pPr>
+        <w:numPr>
+          <w:ilvl w:val="0"/>
+          <w:numId w:val="1003"/>
+        </w:numPr>
+      </w:pPr>
+      <w:r>
+        <w:t xml:space="preserve">фишки Jobs — список заявок;</w:t>
+      </w:r>
+    </w:p>
+    <w:p>
+      <w:pPr>
+        <w:numPr>
+          <w:ilvl w:val="0"/>
+          <w:numId w:val="1003"/>
+        </w:numPr>
+      </w:pPr>
+      <w:r>
+        <w:t xml:space="preserve">фишки типа ServerxJob — определяют состояние сервера, занятого обработкой заявок.</w:t>
+      </w:r>
+    </w:p>
+    <w:p>
+      <w:pPr>
+        <w:pStyle w:val="FirstParagraph"/>
       </w:pPr>
       <w:r>
         <w:t xml:space="preserve">Переменные модели:</w:t>
       </w:r>
-      <w:r>
-        <w:t xml:space="preserve"> </w:t>
-      </w:r>
-      <w:r>
-        <w:t xml:space="preserve">- proctime — определяет время обработки заявки;</w:t>
-      </w:r>
-      <w:r>
-        <w:t xml:space="preserve"> </w:t>
-      </w:r>
-      <w:r>
-        <w:t xml:space="preserve">- job — определяет тип заявки;</w:t>
-      </w:r>
-      <w:r>
-        <w:t xml:space="preserve"> </w:t>
-      </w:r>
-      <w:r>
-        <w:t xml:space="preserve">- jobs — определяет поступление заявок в очередь</w:t>
-      </w:r>
-    </w:p>
-    <w:p>
-      <w:pPr>
-        <w:pStyle w:val="BodyText"/>
+    </w:p>
+    <w:p>
+      <w:pPr>
+        <w:numPr>
+          <w:ilvl w:val="0"/>
+          <w:numId w:val="1004"/>
+        </w:numPr>
+      </w:pPr>
+      <w:r>
+        <w:t xml:space="preserve">proctime — определяет время обработки заявки;</w:t>
+      </w:r>
+    </w:p>
+    <w:p>
+      <w:pPr>
+        <w:numPr>
+          <w:ilvl w:val="0"/>
+          <w:numId w:val="1004"/>
+        </w:numPr>
+      </w:pPr>
+      <w:r>
+        <w:t xml:space="preserve">job — определяет тип заявки;</w:t>
+      </w:r>
+    </w:p>
+    <w:p>
+      <w:pPr>
+        <w:numPr>
+          <w:ilvl w:val="0"/>
+          <w:numId w:val="1004"/>
+        </w:numPr>
+      </w:pPr>
+      <w:r>
+        <w:t xml:space="preserve">jobs — определяет поступление заявок в очередь</w:t>
+      </w:r>
+    </w:p>
+    <w:p>
+      <w:pPr>
+        <w:pStyle w:val="FirstParagraph"/>
       </w:pPr>
       <w:r>
         <w:t xml:space="preserve">Функции модели:</w:t>
       </w:r>
-      <w:r>
-        <w:t xml:space="preserve"> </w:t>
-      </w:r>
-      <w:r>
-        <w:t xml:space="preserve">- функция expTime описывает генерацию целочисленных значений через интервалы времени, распределённые по экспоненциальному закону;</w:t>
-      </w:r>
-      <w:r>
-        <w:t xml:space="preserve"> </w:t>
-      </w:r>
-      <w:r>
-        <w:t xml:space="preserve">- функция intTime преобразует текущее модельное время в целое число;</w:t>
-      </w:r>
-      <w:r>
-        <w:t xml:space="preserve"> </w:t>
-      </w:r>
-      <w:r>
-        <w:t xml:space="preserve">- функция newJob возвращает значение из набора Job — случайный выбор типа заявки (A или B)</w:t>
+    </w:p>
+    <w:p>
+      <w:pPr>
+        <w:numPr>
+          <w:ilvl w:val="0"/>
+          <w:numId w:val="1005"/>
+        </w:numPr>
+      </w:pPr>
+      <w:r>
+        <w:t xml:space="preserve">функция expTime описывает генерацию целочисленных значений через интервалы времени, распределённые по экспоненциальному закону;</w:t>
+      </w:r>
+    </w:p>
+    <w:p>
+      <w:pPr>
+        <w:numPr>
+          <w:ilvl w:val="0"/>
+          <w:numId w:val="1005"/>
+        </w:numPr>
+      </w:pPr>
+      <w:r>
+        <w:t xml:space="preserve">функция intTime преобразует текущее модельное время в целое число;</w:t>
+      </w:r>
+    </w:p>
+    <w:p>
+      <w:pPr>
+        <w:numPr>
+          <w:ilvl w:val="0"/>
+          <w:numId w:val="1005"/>
+        </w:numPr>
+      </w:pPr>
+      <w:r>
+        <w:t xml:space="preserve">функция newJob возвращает значение из набора Job — случайный выбор типа заявки (A или B)</w:t>
       </w:r>
     </w:p>
     <w:p>
@@ -893,17 +917,27 @@
       <w:r>
         <w:t xml:space="preserve">На листе System (рис. 7):</w:t>
       </w:r>
-      <w:r>
-        <w:t xml:space="preserve"> </w:t>
-      </w:r>
-      <w:r>
-        <w:t xml:space="preserve">- у позиции Queue множество цветов фишек — Jobs; начальная маркировка 1`[] определяет, что изначально очередь пуста.</w:t>
-      </w:r>
-      <w:r>
-        <w:t xml:space="preserve"> </w:t>
-      </w:r>
-      <w:r>
-        <w:t xml:space="preserve">- у позиции Completed множество цветов фишек — Job.</w:t>
+    </w:p>
+    <w:p>
+      <w:pPr>
+        <w:numPr>
+          <w:ilvl w:val="0"/>
+          <w:numId w:val="1006"/>
+        </w:numPr>
+      </w:pPr>
+      <w:r>
+        <w:t xml:space="preserve">у позиции Queue множество цветов фишек — Jobs; начальная маркировка 1`[] определяет, что изначально очередь пуста.</w:t>
+      </w:r>
+    </w:p>
+    <w:p>
+      <w:pPr>
+        <w:numPr>
+          <w:ilvl w:val="0"/>
+          <w:numId w:val="1006"/>
+        </w:numPr>
+      </w:pPr>
+      <w:r>
+        <w:t xml:space="preserve">у позиции Completed множество цветов фишек — Job.</w:t>
       </w:r>
     </w:p>
     <w:p>
@@ -968,11 +1002,16 @@
       <w:r>
         <w:t xml:space="preserve">На листе Arrivals (рис. 8):</w:t>
       </w:r>
-      <w:r>
-        <w:t xml:space="preserve"> </w:t>
-      </w:r>
-      <w:r>
-        <w:t xml:space="preserve">- у позиции Init: множество цветов фишек — UNIT; начальная маркировка 1`()</w:t>
+    </w:p>
+    <w:p>
+      <w:pPr>
+        <w:numPr>
+          <w:ilvl w:val="0"/>
+          <w:numId w:val="1007"/>
+        </w:numPr>
+      </w:pPr>
+      <w:r>
+        <w:t xml:space="preserve">у позиции Init: множество цветов фишек — UNIT; начальная маркировка 1`()</w:t>
       </w:r>
       <w:r>
         <w:t xml:space="preserve">[</w:t>
@@ -993,35 +1032,60 @@
       <w:r>
         <w:t xml:space="preserve">определяет, что поступление заявок в систему начинается с нулевого момента времени;</w:t>
       </w:r>
-      <w:r>
-        <w:t xml:space="preserve"> </w:t>
-      </w:r>
-      <w:r>
-        <w:t xml:space="preserve">- у позиции Next: множество цветов фишек — UNIT;</w:t>
-      </w:r>
-      <w:r>
-        <w:t xml:space="preserve"> </w:t>
-      </w:r>
-      <w:r>
-        <w:t xml:space="preserve">- на дуге от позиции Init к переходу Init выражение () задаёт генерацию заявок;</w:t>
-      </w:r>
-      <w:r>
-        <w:t xml:space="preserve"> </w:t>
-      </w:r>
-      <w:r>
-        <w:t xml:space="preserve">- на дуге от переходов Init и Arrive к позиции Next выражение ()@+expTime(100) задаёт экспоненциальное распределение времени между поступлениями заявок;</w:t>
-      </w:r>
-      <w:r>
-        <w:t xml:space="preserve"> </w:t>
-      </w:r>
-      <w:r>
-        <w:t xml:space="preserve">- на дуге от позиции Next к переходу Arrive выражение () задаёт перемещение фишки;</w:t>
-      </w:r>
-      <w:r>
-        <w:t xml:space="preserve"> </w:t>
-      </w:r>
-      <w:r>
-        <w:t xml:space="preserve">- на дуге от перехода Arrive к позиции Queue выражение jobs^</w:t>
+    </w:p>
+    <w:p>
+      <w:pPr>
+        <w:numPr>
+          <w:ilvl w:val="0"/>
+          <w:numId w:val="1007"/>
+        </w:numPr>
+      </w:pPr>
+      <w:r>
+        <w:t xml:space="preserve">у позиции Next: множество цветов фишек — UNIT;</w:t>
+      </w:r>
+    </w:p>
+    <w:p>
+      <w:pPr>
+        <w:numPr>
+          <w:ilvl w:val="0"/>
+          <w:numId w:val="1007"/>
+        </w:numPr>
+      </w:pPr>
+      <w:r>
+        <w:t xml:space="preserve">на дуге от позиции Init к переходу Init выражение () задаёт генерацию заявок;</w:t>
+      </w:r>
+    </w:p>
+    <w:p>
+      <w:pPr>
+        <w:numPr>
+          <w:ilvl w:val="0"/>
+          <w:numId w:val="1007"/>
+        </w:numPr>
+      </w:pPr>
+      <w:r>
+        <w:t xml:space="preserve">на дуге от переходов Init и Arrive к позиции Next выражение ()@+expTime(100) задаёт экспоненциальное распределение времени между поступлениями заявок;</w:t>
+      </w:r>
+    </w:p>
+    <w:p>
+      <w:pPr>
+        <w:numPr>
+          <w:ilvl w:val="0"/>
+          <w:numId w:val="1007"/>
+        </w:numPr>
+      </w:pPr>
+      <w:r>
+        <w:t xml:space="preserve">на дуге от позиции Next к переходу Arrive выражение () задаёт перемещение фишки;</w:t>
+      </w:r>
+    </w:p>
+    <w:p>
+      <w:pPr>
+        <w:numPr>
+          <w:ilvl w:val="0"/>
+          <w:numId w:val="1007"/>
+        </w:numPr>
+      </w:pPr>
+      <w:r>
+        <w:t xml:space="preserve">на дуге от перехода Arrive к позиции Queue выражение jobs^</w:t>
       </w:r>
       <w:r>
         <w:rPr>
@@ -1035,11 +1099,16 @@
       <w:r>
         <w:t xml:space="preserve">задает поступление заявки в очередь;</w:t>
       </w:r>
-      <w:r>
-        <w:t xml:space="preserve"> </w:t>
-      </w:r>
-      <w:r>
-        <w:t xml:space="preserve">- на дуге от позиции Queue к переходу Arrive выражение jobs задаёт обратную связь.</w:t>
+    </w:p>
+    <w:p>
+      <w:pPr>
+        <w:numPr>
+          <w:ilvl w:val="0"/>
+          <w:numId w:val="1007"/>
+        </w:numPr>
+      </w:pPr>
+      <w:r>
+        <w:t xml:space="preserve">на дуге от позиции Queue к переходу Arrive выражение jobs задаёт обратную связь.</w:t>
       </w:r>
     </w:p>
     <w:p>
@@ -1104,59 +1173,104 @@
       <w:r>
         <w:t xml:space="preserve">На листе Server (рис. 9):</w:t>
       </w:r>
-      <w:r>
-        <w:t xml:space="preserve"> </w:t>
-      </w:r>
-      <w:r>
-        <w:t xml:space="preserve">- у позиции Busy: множество цветов фишек — Server, начальное значение маркировки — 1`server@0 определяет, что изначально на сервере нет заявок наобслуживание;</w:t>
-      </w:r>
-      <w:r>
-        <w:t xml:space="preserve"> </w:t>
-      </w:r>
-      <w:r>
-        <w:t xml:space="preserve">- у позиции Idle: множество цветов фишек — ServerxJob;</w:t>
-      </w:r>
-      <w:r>
-        <w:t xml:space="preserve"> </w:t>
-      </w:r>
-      <w:r>
-        <w:t xml:space="preserve">- переход Start имеет сегмент кода output (proctime); action expTime(90); определяющий, что время обслуживания заявки распределено по экспоненциальному закону со средним временем обработки в 90 единиц времени;</w:t>
-      </w:r>
-      <w:r>
-        <w:t xml:space="preserve"> </w:t>
-      </w:r>
-      <w:r>
-        <w:t xml:space="preserve">- на дуге от позиции Queue к переходу Start выражение job::jobs определяет, что сервер может начать обработку заявки, если в очереди есть хотя бы одна заявка;</w:t>
-      </w:r>
-      <w:r>
-        <w:t xml:space="preserve"> </w:t>
-      </w:r>
-      <w:r>
-        <w:t xml:space="preserve">- на дуге от перехода Start к позиции Busy выражение (server,job)@+proctime запускает функцию расчёта времени обработки заявки на сервере;</w:t>
-      </w:r>
-      <w:r>
-        <w:t xml:space="preserve"> </w:t>
-      </w:r>
-      <w:r>
-        <w:t xml:space="preserve">- на дуге от позиции Busy к переходу Stop выражение (server,job) говорит о завершении обработки заявки на сервере;</w:t>
-      </w:r>
-      <w:r>
-        <w:t xml:space="preserve"> </w:t>
-      </w:r>
-      <w:r>
-        <w:t xml:space="preserve">- на дуге от перехода Stop к позиции Completed выражение job показывает, что заявка считается обслуженной;</w:t>
-      </w:r>
-      <w:r>
-        <w:t xml:space="preserve"> </w:t>
-      </w:r>
-      <w:r>
-        <w:t xml:space="preserve">- выражение server на дугах от и к позиции Idle определяет изменение состояние сервера (обрабатывает заявки или ожидает);</w:t>
-      </w:r>
-      <w:r>
-        <w:t xml:space="preserve"> </w:t>
-      </w:r>
-      <w:r>
-        <w:t xml:space="preserve">- на дуге от перехода Start к позиции Queue выражение jobs задаёт обратную связь.</w:t>
+    </w:p>
+    <w:p>
+      <w:pPr>
+        <w:numPr>
+          <w:ilvl w:val="0"/>
+          <w:numId w:val="1008"/>
+        </w:numPr>
+      </w:pPr>
+      <w:r>
+        <w:t xml:space="preserve">у позиции Busy: множество цветов фишек — Server, начальное значение маркировки — 1`server@0 определяет, что изначально на сервере нет заявок наобслуживание;</w:t>
+      </w:r>
+    </w:p>
+    <w:p>
+      <w:pPr>
+        <w:numPr>
+          <w:ilvl w:val="0"/>
+          <w:numId w:val="1008"/>
+        </w:numPr>
+      </w:pPr>
+      <w:r>
+        <w:t xml:space="preserve">у позиции Idle: множество цветов фишек — ServerxJob;</w:t>
+      </w:r>
+    </w:p>
+    <w:p>
+      <w:pPr>
+        <w:numPr>
+          <w:ilvl w:val="0"/>
+          <w:numId w:val="1008"/>
+        </w:numPr>
+      </w:pPr>
+      <w:r>
+        <w:t xml:space="preserve">переход Start имеет сегмент кода output (proctime); action expTime(90); определяющий, что время обслуживания заявки распределено по экспоненциальному закону со средним временем обработки в 90 единиц времени;</w:t>
+      </w:r>
+    </w:p>
+    <w:p>
+      <w:pPr>
+        <w:numPr>
+          <w:ilvl w:val="0"/>
+          <w:numId w:val="1008"/>
+        </w:numPr>
+      </w:pPr>
+      <w:r>
+        <w:t xml:space="preserve">на дуге от позиции Queue к переходу Start выражение job::jobs определяет, что сервер может начать обработку заявки, если в очереди есть хотя бы одна заявка;</w:t>
+      </w:r>
+    </w:p>
+    <w:p>
+      <w:pPr>
+        <w:numPr>
+          <w:ilvl w:val="0"/>
+          <w:numId w:val="1008"/>
+        </w:numPr>
+      </w:pPr>
+      <w:r>
+        <w:t xml:space="preserve">на дуге от перехода Start к позиции Busy выражение (server,job)@+proctime запускает функцию расчёта времени обработки заявки на сервере;</w:t>
+      </w:r>
+    </w:p>
+    <w:p>
+      <w:pPr>
+        <w:numPr>
+          <w:ilvl w:val="0"/>
+          <w:numId w:val="1008"/>
+        </w:numPr>
+      </w:pPr>
+      <w:r>
+        <w:t xml:space="preserve">на дуге от позиции Busy к переходу Stop выражение (server,job) говорит о завершении обработки заявки на сервере;</w:t>
+      </w:r>
+    </w:p>
+    <w:p>
+      <w:pPr>
+        <w:numPr>
+          <w:ilvl w:val="0"/>
+          <w:numId w:val="1008"/>
+        </w:numPr>
+      </w:pPr>
+      <w:r>
+        <w:t xml:space="preserve">на дуге от перехода Stop к позиции Completed выражение job показывает, что заявка считается обслуженной;</w:t>
+      </w:r>
+    </w:p>
+    <w:p>
+      <w:pPr>
+        <w:numPr>
+          <w:ilvl w:val="0"/>
+          <w:numId w:val="1008"/>
+        </w:numPr>
+      </w:pPr>
+      <w:r>
+        <w:t xml:space="preserve">выражение server на дугах от и к позиции Idle определяет изменение состояние сервера (обрабатывает заявки или ожидает);</w:t>
+      </w:r>
+    </w:p>
+    <w:p>
+      <w:pPr>
+        <w:numPr>
+          <w:ilvl w:val="0"/>
+          <w:numId w:val="1008"/>
+        </w:numPr>
+      </w:pPr>
+      <w:r>
+        <w:t xml:space="preserve">на дуге от перехода Start к позиции Queue выражение jobs задаёт обратную связь.</w:t>
       </w:r>
     </w:p>
     <w:p>
@@ -1364,7 +1478,7 @@
         <w:pStyle w:val="BodyText"/>
       </w:pPr>
       <w:r>
-        <w:t xml:space="preserve">Необходимо определить конструкцию Queue_Delay.count() . С помощью палитры Monitoring выбираем Data Call и устанавливаем на переходе Start. Появившийся в меню монитор называем Queue Delay (без подчеркивания). Функция Observer выполняется тогда, когда функция предикатора выдаёт значение true. По умолчанию функция выдаёт 0 или унарный минус (~1), подчёркивание обозначает произвольный аргумент. Изменим её так, чтобы получить значение задержки в очереди. Для этого необходимо из текущего времени intTime() вычесть временную метку AT , означающую приход заявки в очередь (рис. 12)..</w:t>
+        <w:t xml:space="preserve">Необходимо определить конструкцию Queue_Delay.count(). С помощью палитры Monitoring выбираем Data Call и устанавливаем на переходе Start. Появившийся в меню монитор называем Queue Delay (без подчеркивания). Функция Observer выполняется тогда, когда функция предикатора выдаёт значение true. По умолчанию функция выдаёт 0 или унарный минус (~1), подчёркивание обозначает произвольный аргумент. Изменим её так, чтобы получить значение задержки в очереди. Для этого необходимо из текущего времени intTime() вычесть временную метку AT , означающую приход заявки в очередь (рис. 12)..</w:t>
       </w:r>
     </w:p>
     <w:p>
@@ -2171,6 +2285,24 @@
     <w:abstractNumId w:val="991"/>
   </w:num>
   <w:num w:numId="1002">
+    <w:abstractNumId w:val="991"/>
+  </w:num>
+  <w:num w:numId="1003">
+    <w:abstractNumId w:val="991"/>
+  </w:num>
+  <w:num w:numId="1004">
+    <w:abstractNumId w:val="991"/>
+  </w:num>
+  <w:num w:numId="1005">
+    <w:abstractNumId w:val="991"/>
+  </w:num>
+  <w:num w:numId="1006">
+    <w:abstractNumId w:val="991"/>
+  </w:num>
+  <w:num w:numId="1007">
+    <w:abstractNumId w:val="991"/>
+  </w:num>
+  <w:num w:numId="1008">
     <w:abstractNumId w:val="991"/>
   </w:num>
 </w:numbering>

</xml_diff>